<commit_message>
fixed errors in presentation files
</commit_message>
<xml_diff>
--- a/7.28AppDemo/AppDemoTranscript.docx
+++ b/7.28AppDemo/AppDemoTranscript.docx
@@ -1020,39 +1020,51 @@
         </w:rPr>
         <w:t xml:space="preserve">Also these numbers are the absolute difference in elevation across the points so you can get an idea of how that comes into play. Going eastward means going downhill and going westward means going uphill for this neighborhood. </w:t>
       </w:r>
+      <w:r>
+        <w:rPr>
+          <w:rFonts w:ascii="Times New Roman" w:hAnsi="Times New Roman"/>
+        </w:rPr>
+        <w:t>Make note that to build this route we used 8 points.</w:t>
+      </w:r>
+      <w:r>
+        <w:rPr>
+          <w:rFonts w:ascii="Times New Roman" w:hAnsi="Times New Roman"/>
+        </w:rPr>
+        <w:br/>
+      </w:r>
+      <w:r>
+        <w:rPr>
+          <w:rFonts w:ascii="Times New Roman" w:hAnsi="Times New Roman"/>
+        </w:rPr>
+        <w:br/>
+        <w:t xml:space="preserve">11 </w:t>
+      </w:r>
+      <w:r>
+        <w:rPr>
+          <w:rFonts w:ascii="Times New Roman" w:hAnsi="Times New Roman"/>
+        </w:rPr>
+        <w:br/>
+      </w:r>
+      <w:r>
+        <w:rPr>
+          <w:rFonts w:ascii="Times New Roman" w:hAnsi="Times New Roman"/>
+        </w:rPr>
+        <w:tab/>
+        <w:t>This our next suggested route, route 7. We used 11 points to make this ro</w:t>
+      </w:r>
+      <w:r>
+        <w:rPr>
+          <w:rFonts w:ascii="Times New Roman" w:hAnsi="Times New Roman"/>
+        </w:rPr>
+        <w:t>ute and i</w:t>
+      </w:r>
       <w:bookmarkStart w:id="0" w:name="_GoBack"/>
       <w:bookmarkEnd w:id="0"/>
       <w:r>
         <w:rPr>
           <w:rFonts w:ascii="Times New Roman" w:hAnsi="Times New Roman"/>
         </w:rPr>
-        <w:t>Make note that to build this route we used 8 points.</w:t>
-      </w:r>
-      <w:r>
-        <w:rPr>
-          <w:rFonts w:ascii="Times New Roman" w:hAnsi="Times New Roman"/>
-        </w:rPr>
-        <w:br/>
-      </w:r>
-      <w:r>
-        <w:rPr>
-          <w:rFonts w:ascii="Times New Roman" w:hAnsi="Times New Roman"/>
-        </w:rPr>
-        <w:br/>
-        <w:t xml:space="preserve">11 </w:t>
-      </w:r>
-      <w:r>
-        <w:rPr>
-          <w:rFonts w:ascii="Times New Roman" w:hAnsi="Times New Roman"/>
-        </w:rPr>
-        <w:br/>
-      </w:r>
-      <w:r>
-        <w:rPr>
-          <w:rFonts w:ascii="Times New Roman" w:hAnsi="Times New Roman"/>
-        </w:rPr>
-        <w:tab/>
-        <w:t>This our next suggested route, route 7. We used 11 points to make this route and it also makes a circuit. It's a little bit under the 1km requirement but that's fine for us.</w:t>
+        <w:t>t's a little bit under the 1km requirement but that's fine for us.</w:t>
       </w:r>
       <w:r>
         <w:rPr>
@@ -1102,7 +1114,19 @@
         <w:rPr>
           <w:rFonts w:ascii="Times New Roman" w:hAnsi="Times New Roman"/>
         </w:rPr>
-        <w:t xml:space="preserve"> the others as it juts out to the side here but it comes close enough to the required length to be viable. 10 points of data used to make.</w:t>
+        <w:t xml:space="preserve"> the others as it juts out to the side here </w:t>
+      </w:r>
+      <w:r>
+        <w:rPr>
+          <w:rFonts w:ascii="Times New Roman" w:hAnsi="Times New Roman"/>
+        </w:rPr>
+        <w:t>but that variation is what we want. We don't want simple routes all the time.</w:t>
+      </w:r>
+      <w:r>
+        <w:rPr>
+          <w:rFonts w:ascii="Times New Roman" w:hAnsi="Times New Roman"/>
+        </w:rPr>
+        <w:t>10 points of data used to make.</w:t>
       </w:r>
     </w:p>
     <w:p>

</xml_diff>

<commit_message>
changed files to pdf
</commit_message>
<xml_diff>
--- a/7.28AppDemo/AppDemoTranscript.docx
+++ b/7.28AppDemo/AppDemoTranscript.docx
@@ -877,7 +877,21 @@
         <w:rPr>
           <w:rFonts w:ascii="Times New Roman" w:hAnsi="Times New Roman"/>
         </w:rPr>
-        <w:t>. We could make the routes longer (1km is about .6 miles so it isn't a long run, but we'd get far too many results, even with 1.5km). This gives us routes 5, 7, and 11 as potential picks for our user</w:t>
+        <w:t>. We could make the routes longer (1km is about .6 miles so it isn't a long run, but we'd get far too many results, even wit</w:t>
+      </w:r>
+      <w:r>
+        <w:rPr>
+          <w:rFonts w:ascii="Times New Roman" w:hAnsi="Times New Roman"/>
+        </w:rPr>
+        <w:t>h 1.5km). This gives us routes 4, 6, and 10</w:t>
+      </w:r>
+      <w:bookmarkStart w:id="0" w:name="_GoBack"/>
+      <w:bookmarkEnd w:id="0"/>
+      <w:r>
+        <w:rPr>
+          <w:rFonts w:ascii="Times New Roman" w:hAnsi="Times New Roman"/>
+        </w:rPr>
+        <w:t xml:space="preserve"> as potential picks for our user</w:t>
       </w:r>
       <w:r>
         <w:rPr>
@@ -978,7 +992,13 @@
         <w:rPr>
           <w:rFonts w:ascii="Times New Roman" w:hAnsi="Times New Roman"/>
         </w:rPr>
-        <w:t xml:space="preserve">This is route 5. It goes a little bit over the </w:t>
+        <w:t>This is route 4</w:t>
+      </w:r>
+      <w:r>
+        <w:rPr>
+          <w:rFonts w:ascii="Times New Roman" w:hAnsi="Times New Roman"/>
+        </w:rPr>
+        <w:t xml:space="preserve">. It goes a little bit over the </w:t>
       </w:r>
       <w:r>
         <w:rPr>
@@ -1050,7 +1070,19 @@
           <w:rFonts w:ascii="Times New Roman" w:hAnsi="Times New Roman"/>
         </w:rPr>
         <w:tab/>
-        <w:t>This our next suggested route, route 7. We used 11 points to make this ro</w:t>
+        <w:t>This o</w:t>
+      </w:r>
+      <w:r>
+        <w:rPr>
+          <w:rFonts w:ascii="Times New Roman" w:hAnsi="Times New Roman"/>
+        </w:rPr>
+        <w:t>ur next suggested route, route 6</w:t>
+      </w:r>
+      <w:r>
+        <w:rPr>
+          <w:rFonts w:ascii="Times New Roman" w:hAnsi="Times New Roman"/>
+        </w:rPr>
+        <w:t>. We used 11 points to make this ro</w:t>
       </w:r>
       <w:r>
         <w:rPr>
@@ -1058,8 +1090,6 @@
         </w:rPr>
         <w:t>ute and i</w:t>
       </w:r>
-      <w:bookmarkStart w:id="0" w:name="_GoBack"/>
-      <w:bookmarkEnd w:id="0"/>
       <w:r>
         <w:rPr>
           <w:rFonts w:ascii="Times New Roman" w:hAnsi="Times New Roman"/>
@@ -1095,7 +1125,19 @@
         <w:rPr>
           <w:rFonts w:ascii="Times New Roman" w:hAnsi="Times New Roman"/>
         </w:rPr>
-        <w:t>Finally our last route, number 11.</w:t>
+        <w:t>F</w:t>
+      </w:r>
+      <w:r>
+        <w:rPr>
+          <w:rFonts w:ascii="Times New Roman" w:hAnsi="Times New Roman"/>
+        </w:rPr>
+        <w:t>inally our last route, number 10</w:t>
+      </w:r>
+      <w:r>
+        <w:rPr>
+          <w:rFonts w:ascii="Times New Roman" w:hAnsi="Times New Roman"/>
+        </w:rPr>
+        <w:t>.</w:t>
       </w:r>
       <w:proofErr w:type="gramEnd"/>
       <w:r>

</xml_diff>